<commit_message>
Update report with images and info
</commit_message>
<xml_diff>
--- a/izvjestaj.docx
+++ b/izvjestaj.docx
@@ -346,8 +346,6 @@
         </w:rPr>
         <w:t>.</w:t>
       </w:r>
-      <w:bookmarkStart w:id="0" w:name="_GoBack"/>
-      <w:bookmarkEnd w:id="0"/>
     </w:p>
     <w:p>
       <w:pPr>
@@ -375,6 +373,8 @@
         <w:tab/>
       </w:r>
     </w:p>
+    <w:bookmarkStart w:id="0" w:name="_GoBack"/>
+    <w:bookmarkEnd w:id="0"/>
     <w:p>
       <w:pPr>
         <w:pStyle w:val="TOC1"/>
@@ -405,7 +405,7 @@
         </w:rPr>
         <w:fldChar w:fldCharType="separate"/>
       </w:r>
-      <w:hyperlink w:anchor="_Toc200472349" w:history="1">
+      <w:hyperlink w:anchor="_Toc200475227" w:history="1">
         <w:r>
           <w:rPr>
             <w:rStyle w:val="Hyperlink"/>
@@ -450,7 +450,7 @@
             <w:noProof/>
             <w:webHidden/>
           </w:rPr>
-          <w:instrText xml:space="preserve"> PAGEREF _Toc200472349 \h </w:instrText>
+          <w:instrText xml:space="preserve"> PAGEREF _Toc200475227 \h </w:instrText>
         </w:r>
         <w:r>
           <w:rPr>
@@ -493,7 +493,7 @@
           <w:lang w:val="en-US"/>
         </w:rPr>
       </w:pPr>
-      <w:hyperlink w:anchor="_Toc200472350" w:history="1">
+      <w:hyperlink w:anchor="_Toc200475228" w:history="1">
         <w:r>
           <w:rPr>
             <w:rStyle w:val="Hyperlink"/>
@@ -538,7 +538,7 @@
             <w:noProof/>
             <w:webHidden/>
           </w:rPr>
-          <w:instrText xml:space="preserve"> PAGEREF _Toc200472350 \h </w:instrText>
+          <w:instrText xml:space="preserve"> PAGEREF _Toc200475228 \h </w:instrText>
         </w:r>
         <w:r>
           <w:rPr>
@@ -581,7 +581,7 @@
           <w:lang w:val="en-US"/>
         </w:rPr>
       </w:pPr>
-      <w:hyperlink w:anchor="_Toc200472351" w:history="1">
+      <w:hyperlink w:anchor="_Toc200475229" w:history="1">
         <w:r>
           <w:rPr>
             <w:rStyle w:val="Hyperlink"/>
@@ -626,7 +626,7 @@
             <w:noProof/>
             <w:webHidden/>
           </w:rPr>
-          <w:instrText xml:space="preserve"> PAGEREF _Toc200472351 \h </w:instrText>
+          <w:instrText xml:space="preserve"> PAGEREF _Toc200475229 \h </w:instrText>
         </w:r>
         <w:r>
           <w:rPr>
@@ -669,7 +669,7 @@
           <w:lang w:val="en-US"/>
         </w:rPr>
       </w:pPr>
-      <w:hyperlink w:anchor="_Toc200472352" w:history="1">
+      <w:hyperlink w:anchor="_Toc200475230" w:history="1">
         <w:r>
           <w:rPr>
             <w:rStyle w:val="Hyperlink"/>
@@ -714,7 +714,7 @@
             <w:noProof/>
             <w:webHidden/>
           </w:rPr>
-          <w:instrText xml:space="preserve"> PAGEREF _Toc200472352 \h </w:instrText>
+          <w:instrText xml:space="preserve"> PAGEREF _Toc200475230 \h </w:instrText>
         </w:r>
         <w:r>
           <w:rPr>
@@ -757,7 +757,7 @@
           <w:lang w:val="en-US"/>
         </w:rPr>
       </w:pPr>
-      <w:hyperlink w:anchor="_Toc200472353" w:history="1">
+      <w:hyperlink w:anchor="_Toc200475231" w:history="1">
         <w:r>
           <w:rPr>
             <w:rStyle w:val="Hyperlink"/>
@@ -802,7 +802,7 @@
             <w:noProof/>
             <w:webHidden/>
           </w:rPr>
-          <w:instrText xml:space="preserve"> PAGEREF _Toc200472353 \h </w:instrText>
+          <w:instrText xml:space="preserve"> PAGEREF _Toc200475231 \h </w:instrText>
         </w:r>
         <w:r>
           <w:rPr>
@@ -822,7 +822,7 @@
             <w:noProof/>
             <w:webHidden/>
           </w:rPr>
-          <w:t>6</w:t>
+          <w:t>9</w:t>
         </w:r>
         <w:r>
           <w:rPr>
@@ -845,7 +845,7 @@
           <w:lang w:val="en-US"/>
         </w:rPr>
       </w:pPr>
-      <w:hyperlink w:anchor="_Toc200472354" w:history="1">
+      <w:hyperlink w:anchor="_Toc200475232" w:history="1">
         <w:r>
           <w:rPr>
             <w:rStyle w:val="Hyperlink"/>
@@ -872,7 +872,7 @@
             <w:noProof/>
             <w:webHidden/>
           </w:rPr>
-          <w:instrText xml:space="preserve"> PAGEREF _Toc200472354 \h </w:instrText>
+          <w:instrText xml:space="preserve"> PAGEREF _Toc200475232 \h </w:instrText>
         </w:r>
         <w:r>
           <w:rPr>
@@ -892,7 +892,7 @@
             <w:noProof/>
             <w:webHidden/>
           </w:rPr>
-          <w:t>7</w:t>
+          <w:t>10</w:t>
         </w:r>
         <w:r>
           <w:rPr>
@@ -928,7 +928,7 @@
         <w:pStyle w:val="Heading1"/>
       </w:pPr>
       <w:bookmarkStart w:id="1" w:name="_Toc145514648"/>
-      <w:bookmarkStart w:id="2" w:name="_Toc200472349"/>
+      <w:bookmarkStart w:id="2" w:name="_Toc200475227"/>
       <w:r>
         <w:lastRenderedPageBreak/>
         <w:t>UVOD</w:t>
@@ -966,7 +966,7 @@
       <w:pPr>
         <w:pStyle w:val="Heading1"/>
       </w:pPr>
-      <w:bookmarkStart w:id="3" w:name="_Toc200472350"/>
+      <w:bookmarkStart w:id="3" w:name="_Toc200475228"/>
       <w:r>
         <w:lastRenderedPageBreak/>
         <w:t>CUDA</w:t>
@@ -990,7 +990,7 @@
       <w:pPr>
         <w:pStyle w:val="Heading1"/>
       </w:pPr>
-      <w:bookmarkStart w:id="4" w:name="_Toc200472351"/>
+      <w:bookmarkStart w:id="4" w:name="_Toc200475229"/>
       <w:r>
         <w:lastRenderedPageBreak/>
         <w:t>Sobel filter</w:t>
@@ -1006,7 +1006,7 @@
       <w:pPr>
         <w:pStyle w:val="Heading1"/>
       </w:pPr>
-      <w:bookmarkStart w:id="5" w:name="_Toc200472352"/>
+      <w:bookmarkStart w:id="5" w:name="_Toc200475230"/>
       <w:r>
         <w:lastRenderedPageBreak/>
         <w:t>Implementacija</w:t>
@@ -1014,9 +1014,38 @@
       <w:bookmarkEnd w:id="5"/>
     </w:p>
     <w:p>
+      <w:pPr>
+        <w:jc w:val="left"/>
+      </w:pPr>
       <w:r>
         <w:t>Pokazati sitnice u kodu, možete screenshotove umjesto ovakog teksta</w:t>
       </w:r>
+    </w:p>
+    <w:p/>
+    <w:p>
+      <w:pPr>
+        <w:jc w:val="left"/>
+      </w:pPr>
+      <w:r>
+        <w:t>Konfiguracija računala:</w:t>
+      </w:r>
+      <w:r>
+        <w:br/>
+        <w:t>Intel i9 10850K (10 jezgri, do 5.2 GHz)</w:t>
+      </w:r>
+      <w:r>
+        <w:br/>
+        <w:t>Nvidia RTX 3070 (8GB GRAM)</w:t>
+      </w:r>
+      <w:r>
+        <w:br/>
+        <w:t>32GB DDR4 RAM 3200MHz</w:t>
+      </w:r>
+    </w:p>
+    <w:p>
+      <w:pPr>
+        <w:jc w:val="left"/>
+      </w:pPr>
     </w:p>
     <w:tbl>
       <w:tblPr>
@@ -2431,6 +2460,7 @@
                 <w:sz w:val="21"/>
                 <w:szCs w:val="21"/>
               </w:rPr>
+              <w:lastRenderedPageBreak/>
               <w:t>        ++counter;</w:t>
             </w:r>
           </w:p>
@@ -3081,7 +3111,6 @@
                 <w:sz w:val="21"/>
                 <w:szCs w:val="21"/>
               </w:rPr>
-              <w:lastRenderedPageBreak/>
               <w:t xml:space="preserve">        </w:t>
             </w:r>
             <w:r>
@@ -5183,16 +5212,151 @@
         </w:tc>
       </w:tr>
     </w:tbl>
+    <w:p/>
+    <w:p/>
     <w:p>
       <w:pPr>
-        <w:pStyle w:val="Caption"/>
-      </w:pPr>
+        <w:jc w:val="left"/>
+      </w:pPr>
+      <w:r>
+        <w:t>Originalna slika</w:t>
+      </w:r>
+      <w:r>
+        <w:pict w14:anchorId="6EA5AFE3">
+          <v:shapetype id="_x0000_t75" coordsize="21600,21600" o:spt="75" o:preferrelative="t" path="m@4@5l@4@11@9@11@9@5xe" filled="f" stroked="f">
+            <v:stroke joinstyle="miter"/>
+            <v:formulas>
+              <v:f eqn="if lineDrawn pixelLineWidth 0"/>
+              <v:f eqn="sum @0 1 0"/>
+              <v:f eqn="sum 0 0 @1"/>
+              <v:f eqn="prod @2 1 2"/>
+              <v:f eqn="prod @3 21600 pixelWidth"/>
+              <v:f eqn="prod @3 21600 pixelHeight"/>
+              <v:f eqn="sum @0 0 1"/>
+              <v:f eqn="prod @6 1 2"/>
+              <v:f eqn="prod @7 21600 pixelWidth"/>
+              <v:f eqn="sum @8 21600 0"/>
+              <v:f eqn="prod @7 21600 pixelHeight"/>
+              <v:f eqn="sum @10 21600 0"/>
+            </v:formulas>
+            <v:path o:extrusionok="f" gradientshapeok="t" o:connecttype="rect"/>
+            <o:lock v:ext="edit" aspectratio="t"/>
+          </v:shapetype>
+          <v:shape id="_x0000_i1071" type="#_x0000_t75" style="width:453pt;height:302.25pt">
+            <v:imagedata r:id="rId8" o:title="original"/>
+          </v:shape>
+        </w:pict>
+      </w:r>
+      <w:r>
+        <w:lastRenderedPageBreak/>
+        <w:t>Prolaz po X-osi (ne moramo oboje pokazati ili ćemo izrezati isti dio slike da se bolje vidi)</w:t>
+      </w:r>
+      <w:r>
+        <w:rPr>
+          <w:noProof/>
+          <w:lang w:val="en-US"/>
+        </w:rPr>
+        <w:drawing>
+          <wp:inline distT="0" distB="0" distL="0" distR="0" wp14:anchorId="1D58FC68" wp14:editId="4744558D">
+            <wp:extent cx="5753100" cy="3838575"/>
+            <wp:effectExtent l="0" t="0" r="0" b="9525"/>
+            <wp:docPr id="1" name="Picture 1" descr="C:\Users\Dominik\AppData\Local\Microsoft\Windows\INetCache\Content.Word\sobel__y.jpg"/>
+            <wp:cNvGraphicFramePr>
+              <a:graphicFrameLocks xmlns:a="http://schemas.openxmlformats.org/drawingml/2006/main" noChangeAspect="1"/>
+            </wp:cNvGraphicFramePr>
+            <a:graphic xmlns:a="http://schemas.openxmlformats.org/drawingml/2006/main">
+              <a:graphicData uri="http://schemas.openxmlformats.org/drawingml/2006/picture">
+                <pic:pic xmlns:pic="http://schemas.openxmlformats.org/drawingml/2006/picture">
+                  <pic:nvPicPr>
+                    <pic:cNvPr id="0" name="Picture 6" descr="C:\Users\Dominik\AppData\Local\Microsoft\Windows\INetCache\Content.Word\sobel__y.jpg"/>
+                    <pic:cNvPicPr>
+                      <a:picLocks noChangeAspect="1" noChangeArrowheads="1"/>
+                    </pic:cNvPicPr>
+                  </pic:nvPicPr>
+                  <pic:blipFill>
+                    <a:blip r:embed="rId9">
+                      <a:extLst>
+                        <a:ext uri="{28A0092B-C50C-407E-A947-70E740481C1C}">
+                          <a14:useLocalDpi xmlns:a14="http://schemas.microsoft.com/office/drawing/2010/main" val="0"/>
+                        </a:ext>
+                      </a:extLst>
+                    </a:blip>
+                    <a:srcRect/>
+                    <a:stretch>
+                      <a:fillRect/>
+                    </a:stretch>
+                  </pic:blipFill>
+                  <pic:spPr bwMode="auto">
+                    <a:xfrm>
+                      <a:off x="0" y="0"/>
+                      <a:ext cx="5753100" cy="3838575"/>
+                    </a:xfrm>
+                    <a:prstGeom prst="rect">
+                      <a:avLst/>
+                    </a:prstGeom>
+                    <a:noFill/>
+                    <a:ln>
+                      <a:noFill/>
+                    </a:ln>
+                  </pic:spPr>
+                </pic:pic>
+              </a:graphicData>
+            </a:graphic>
+          </wp:inline>
+        </w:drawing>
+      </w:r>
     </w:p>
     <w:p>
       <w:pPr>
+        <w:jc w:val="left"/>
+      </w:pPr>
+    </w:p>
+    <w:p>
+      <w:pPr>
+        <w:jc w:val="left"/>
+      </w:pPr>
+    </w:p>
+    <w:p>
+      <w:pPr>
+        <w:jc w:val="left"/>
+      </w:pPr>
+      <w:r>
+        <w:lastRenderedPageBreak/>
+        <w:t>Prolaz po Y osi</w:t>
+      </w:r>
+      <w:r>
+        <w:pict w14:anchorId="3F272F60">
+          <v:shape id="_x0000_i1072" type="#_x0000_t75" style="width:453pt;height:302.25pt">
+            <v:imagedata r:id="rId10" o:title="sobel__x"/>
+          </v:shape>
+        </w:pict>
+      </w:r>
+    </w:p>
+    <w:p>
+      <w:pPr>
+        <w:jc w:val="left"/>
+      </w:pPr>
+      <w:r>
+        <w:t>Usporedba X (lijevo) i Y (sredina) prolaza i zajednička procjena prolaza (desno)</w:t>
+      </w:r>
+      <w:r>
+        <w:pict w14:anchorId="2567A3BF">
+          <v:shape id="_x0000_i1073" type="#_x0000_t75" style="width:452.25pt;height:222.75pt">
+            <v:imagedata r:id="rId11" o:title="x_y_comparison"/>
+          </v:shape>
+        </w:pict>
+      </w:r>
+    </w:p>
+    <w:p>
+      <w:pPr>
+        <w:jc w:val="left"/>
+      </w:pPr>
+    </w:p>
+    <w:p>
+      <w:pPr>
         <w:pStyle w:val="Heading1"/>
       </w:pPr>
-      <w:bookmarkStart w:id="6" w:name="_Toc200472353"/>
+      <w:bookmarkStart w:id="6" w:name="_Toc200475231"/>
       <w:r>
         <w:lastRenderedPageBreak/>
         <w:t>Zaključak</w:t>
@@ -5202,15 +5366,56 @@
     <w:p/>
     <w:p>
       <w:r>
+        <w:t>Usporedbe radi:</w:t>
+      </w:r>
+    </w:p>
+    <w:p>
+      <w:r>
+        <w:t>Dimenzije slike: 3000x2004</w:t>
+      </w:r>
+    </w:p>
+    <w:p>
+      <w:r>
+        <w:t xml:space="preserve">CPU vrijeme: 32298 </w:t>
+      </w:r>
+      <w:r>
+        <w:t>µ</w:t>
+      </w:r>
+      <w:r>
+        <w:t>s</w:t>
+      </w:r>
+      <w:r>
         <w:t xml:space="preserve"> </w:t>
       </w:r>
     </w:p>
     <w:p>
+      <w:r>
+        <w:t xml:space="preserve">GPU vrijeme:    752 </w:t>
+      </w:r>
+      <w:r>
+        <w:t>µ</w:t>
+      </w:r>
+      <w:r>
+        <w:t>s</w:t>
+      </w:r>
+    </w:p>
+    <w:p>
+      <w:r>
+        <w:t>Ubrzanje: 42.95 puta brže na GPU</w:t>
+      </w:r>
+    </w:p>
+    <w:p>
+      <w:r>
+        <w:t>Možda neki graf s horizontalnim stupcima za cpu i gpu</w:t>
+      </w:r>
+    </w:p>
+    <w:p/>
+    <w:p>
       <w:pPr>
         <w:pStyle w:val="Prilog1"/>
       </w:pPr>
       <w:bookmarkStart w:id="7" w:name="_Toc145514674"/>
-      <w:bookmarkStart w:id="8" w:name="_Toc200472354"/>
+      <w:bookmarkStart w:id="8" w:name="_Toc200475232"/>
       <w:r>
         <w:lastRenderedPageBreak/>
         <w:t>LITERATURA</w:t>
@@ -5246,7 +5451,7 @@
       </w:pPr>
     </w:p>
     <w:sectPr>
-      <w:footerReference w:type="default" r:id="rId8"/>
+      <w:footerReference w:type="default" r:id="rId12"/>
       <w:pgSz w:w="11907" w:h="16839" w:code="9"/>
       <w:pgMar w:top="1418" w:right="1418" w:bottom="1418" w:left="1418" w:header="720" w:footer="720" w:gutter="0"/>
       <w:pgNumType w:start="1"/>
@@ -5266,6 +5471,7 @@
         <w:separator/>
       </w:r>
     </w:p>
+    <w:p/>
   </w:endnote>
   <w:endnote w:type="continuationSeparator" w:id="0">
     <w:p>
@@ -5273,6 +5479,7 @@
         <w:continuationSeparator/>
       </w:r>
     </w:p>
+    <w:p/>
   </w:endnote>
 </w:endnotes>
 </file>
@@ -5297,7 +5504,7 @@
       <w:rPr>
         <w:noProof/>
       </w:rPr>
-      <w:t>1</w:t>
+      <w:t>10</w:t>
     </w:r>
     <w:r>
       <w:rPr>
@@ -5306,6 +5513,7 @@
       <w:fldChar w:fldCharType="end"/>
     </w:r>
   </w:p>
+  <w:p/>
 </w:ftr>
 </file>
 
@@ -5317,6 +5525,7 @@
         <w:separator/>
       </w:r>
     </w:p>
+    <w:p/>
   </w:footnote>
   <w:footnote w:type="continuationSeparator" w:id="0">
     <w:p>
@@ -5324,6 +5533,7 @@
         <w:continuationSeparator/>
       </w:r>
     </w:p>
+    <w:p/>
   </w:footnote>
 </w:footnotes>
 </file>
@@ -11018,7 +11228,7 @@
 </file>
 
 <file path=customXml/itemProps1.xml><?xml version="1.0" encoding="utf-8"?>
-<ds:datastoreItem xmlns:ds="http://schemas.openxmlformats.org/officeDocument/2006/customXml" ds:itemID="{CD095B03-1F74-4719-9964-C0FE0810EE13}">
+<ds:datastoreItem xmlns:ds="http://schemas.openxmlformats.org/officeDocument/2006/customXml" ds:itemID="{65C059A1-7563-4D61-8A75-875AF7696F45}">
   <ds:schemaRefs>
     <ds:schemaRef ds:uri="http://schemas.openxmlformats.org/officeDocument/2006/bibliography"/>
   </ds:schemaRefs>

</xml_diff>